<commit_message>
[DS] clean up Teacher Resources section, add optional activities and links
</commit_message>
<xml_diff>
--- a/lessons/langs/en-us/Question-Types/exercises/What-can-you-answer.docx
+++ b/lessons/langs/en-us/Question-Types/exercises/What-can-you-answer.docx
@@ -1240,7 +1240,19 @@
           <w:szCs w:val="24"/>
           <w:u w:color="24292E"/>
         </w:rPr>
-        <w:t xml:space="preserve">analyze </w:t>
+        <w:t>relate</w:t>
+      </w:r>
+      <w:r>
+        <w:rPr>
+          <w:rFonts w:ascii="Century Gothic" w:hAnsi="Century Gothic"/>
+          <w:b/>
+          <w:bCs/>
+          <w:color w:val="24292E"/>
+          <w:sz w:val="24"/>
+          <w:szCs w:val="24"/>
+          <w:u w:color="24292E"/>
+        </w:rPr>
+        <w:t xml:space="preserve"> </w:t>
       </w:r>
       <w:r>
         <w:rPr>
@@ -1373,7 +1385,27 @@
                 <w:color w:val="24292E"/>
                 <w:u w:color="24292E"/>
               </w:rPr>
-              <w:t>Lookup, Compute or Analyze?</w:t>
+              <w:t xml:space="preserve">Lookup, Compute or </w:t>
+            </w:r>
+            <w:r>
+              <w:rPr>
+                <w:rFonts w:ascii="Century Gothic" w:hAnsi="Century Gothic"/>
+                <w:b/>
+                <w:bCs/>
+                <w:color w:val="24292E"/>
+                <w:u w:color="24292E"/>
+              </w:rPr>
+              <w:t>Relate</w:t>
+            </w:r>
+            <w:r>
+              <w:rPr>
+                <w:rFonts w:ascii="Century Gothic" w:hAnsi="Century Gothic"/>
+                <w:b/>
+                <w:bCs/>
+                <w:color w:val="24292E"/>
+                <w:u w:color="24292E"/>
+              </w:rPr>
+              <w:t>?</w:t>
             </w:r>
           </w:p>
         </w:tc>
@@ -1632,7 +1664,29 @@
                 <w:color w:val="24292E"/>
                 <w:u w:color="24292E"/>
               </w:rPr>
-              <w:t>Create a bar chart showing the avg speed per day</w:t>
+              <w:t xml:space="preserve">Create a bar chart showing the </w:t>
+            </w:r>
+            <w:proofErr w:type="spellStart"/>
+            <w:r>
+              <w:rPr>
+                <w:rFonts w:ascii="Century Gothic" w:hAnsi="Century Gothic"/>
+                <w:bCs/>
+                <w:i/>
+                <w:color w:val="24292E"/>
+                <w:u w:color="24292E"/>
+              </w:rPr>
+              <w:t>avg</w:t>
+            </w:r>
+            <w:proofErr w:type="spellEnd"/>
+            <w:r>
+              <w:rPr>
+                <w:rFonts w:ascii="Century Gothic" w:hAnsi="Century Gothic"/>
+                <w:bCs/>
+                <w:i/>
+                <w:color w:val="24292E"/>
+                <w:u w:color="24292E"/>
+              </w:rPr>
+              <w:t xml:space="preserve"> speed per day</w:t>
             </w:r>
           </w:p>
         </w:tc>
@@ -2048,8 +2102,10 @@
           <w:szCs w:val="24"/>
           <w:u w:color="24292E"/>
         </w:rPr>
-        <w:t xml:space="preserve">analyze </w:t>
-      </w:r>
+        <w:t xml:space="preserve">relate </w:t>
+      </w:r>
+      <w:bookmarkStart w:id="0" w:name="_GoBack"/>
+      <w:bookmarkEnd w:id="0"/>
       <w:r>
         <w:rPr>
           <w:rFonts w:ascii="Century Gothic" w:hAnsi="Century Gothic"/>
@@ -2181,7 +2237,27 @@
                 <w:color w:val="24292E"/>
                 <w:u w:color="24292E"/>
               </w:rPr>
-              <w:t>Lookup, Compute or Analyze?</w:t>
+              <w:t xml:space="preserve">Lookup, Compute or </w:t>
+            </w:r>
+            <w:r>
+              <w:rPr>
+                <w:rFonts w:ascii="Century Gothic" w:hAnsi="Century Gothic"/>
+                <w:b/>
+                <w:bCs/>
+                <w:color w:val="24292E"/>
+                <w:u w:color="24292E"/>
+              </w:rPr>
+              <w:t>Relate</w:t>
+            </w:r>
+            <w:r>
+              <w:rPr>
+                <w:rFonts w:ascii="Century Gothic" w:hAnsi="Century Gothic"/>
+                <w:b/>
+                <w:bCs/>
+                <w:color w:val="24292E"/>
+                <w:u w:color="24292E"/>
+              </w:rPr>
+              <w:t>?</w:t>
             </w:r>
           </w:p>
         </w:tc>
@@ -2244,7 +2320,29 @@
                 <w:color w:val="24292E"/>
                 <w:u w:color="24292E"/>
               </w:rPr>
-              <w:t>What tire pressure produces the highest avg speed?</w:t>
+              <w:t xml:space="preserve">What tire pressure produces the highest </w:t>
+            </w:r>
+            <w:proofErr w:type="spellStart"/>
+            <w:r>
+              <w:rPr>
+                <w:rFonts w:ascii="Century Gothic" w:hAnsi="Century Gothic"/>
+                <w:bCs/>
+                <w:i/>
+                <w:color w:val="24292E"/>
+                <w:u w:color="24292E"/>
+              </w:rPr>
+              <w:t>avg</w:t>
+            </w:r>
+            <w:proofErr w:type="spellEnd"/>
+            <w:r>
+              <w:rPr>
+                <w:rFonts w:ascii="Century Gothic" w:hAnsi="Century Gothic"/>
+                <w:bCs/>
+                <w:i/>
+                <w:color w:val="24292E"/>
+                <w:u w:color="24292E"/>
+              </w:rPr>
+              <w:t xml:space="preserve"> speed?</w:t>
             </w:r>
           </w:p>
         </w:tc>
@@ -2332,7 +2430,29 @@
                 <w:color w:val="24292E"/>
                 <w:u w:color="24292E"/>
               </w:rPr>
-              <w:t>What is the avg time it takes this cyclist to ride 1mi?</w:t>
+              <w:t xml:space="preserve">What is the </w:t>
+            </w:r>
+            <w:proofErr w:type="spellStart"/>
+            <w:r>
+              <w:rPr>
+                <w:rFonts w:ascii="Century Gothic" w:hAnsi="Century Gothic"/>
+                <w:bCs/>
+                <w:i/>
+                <w:color w:val="24292E"/>
+                <w:u w:color="24292E"/>
+              </w:rPr>
+              <w:t>avg</w:t>
+            </w:r>
+            <w:proofErr w:type="spellEnd"/>
+            <w:r>
+              <w:rPr>
+                <w:rFonts w:ascii="Century Gothic" w:hAnsi="Century Gothic"/>
+                <w:bCs/>
+                <w:i/>
+                <w:color w:val="24292E"/>
+                <w:u w:color="24292E"/>
+              </w:rPr>
+              <w:t xml:space="preserve"> time it takes this cyclist to ride 1mi?</w:t>
             </w:r>
           </w:p>
         </w:tc>
@@ -2667,10 +2787,7 @@
         </w:tc>
       </w:tr>
     </w:tbl>
-    <w:p>
-      <w:bookmarkStart w:id="0" w:name="_GoBack"/>
-      <w:bookmarkEnd w:id="0"/>
-    </w:p>
+    <w:p/>
     <w:sectPr>
       <w:pgSz w:w="12240" w:h="15840"/>
       <w:pgMar w:top="1080" w:right="1080" w:bottom="1080" w:left="1080" w:header="720" w:footer="720" w:gutter="0"/>

</xml_diff>